<commit_message>
Completed  techinical design based on intial planning
</commit_message>
<xml_diff>
--- a/Technical_Design.docx
+++ b/Technical_Design.docx
@@ -74,6 +74,28 @@
         </w:rPr>
         <w:t xml:space="preserve"> </w:t>
       </w:r>
+      <w:r>
+        <w:rPr>
+          <w:rFonts w:eastAsia="Times New Roman" w:cs="Times New Roman"/>
+          <w:color w:val="FFFFFF" w:themeColor="background1"/>
+          <w:spacing w:val="-1"/>
+          <w:sz w:val="28"/>
+          <w:szCs w:val="28"/>
+          <w:lang w:eastAsia="en-GB"/>
+        </w:rPr>
+        <w:t xml:space="preserve">Create a website </w:t>
+      </w:r>
+      <w:r>
+        <w:rPr>
+          <w:rFonts w:eastAsia="Times New Roman" w:cs="Times New Roman"/>
+          <w:color w:val="FFFFFF" w:themeColor="background1"/>
+          <w:spacing w:val="-1"/>
+          <w:sz w:val="28"/>
+          <w:szCs w:val="28"/>
+          <w:lang w:eastAsia="en-GB"/>
+        </w:rPr>
+        <w:t xml:space="preserve">with layout similar to the one shown in the video. Main functionality of the website is to display decay information about nuclides. </w:t>
+      </w:r>
     </w:p>
     <w:p>
       <w:pPr>
@@ -102,11 +124,12 @@
     </w:p>
     <w:p>
       <w:pPr>
-        <w:spacing w:before="206" w:line="480" w:lineRule="atLeast"/>
-        <w:rPr>
-          <w:rFonts w:eastAsia="Times New Roman" w:cs="Times New Roman"/>
-          <w:color w:val="FFFFFF" w:themeColor="background1"/>
-          <w:spacing w:val="-1"/>
+        <w:spacing w:before="468" w:line="540" w:lineRule="atLeast"/>
+        <w:outlineLvl w:val="0"/>
+        <w:rPr>
+          <w:rFonts w:eastAsia="Times New Roman" w:cs="Times New Roman"/>
+          <w:color w:val="FFFFFF" w:themeColor="background1"/>
+          <w:kern w:val="36"/>
           <w:sz w:val="28"/>
           <w:szCs w:val="28"/>
           <w:lang w:eastAsia="en-GB"/>
@@ -116,12 +139,34 @@
         <w:rPr>
           <w:rFonts w:eastAsia="Times New Roman" w:cs="Times New Roman"/>
           <w:color w:val="FFFFFF" w:themeColor="background1"/>
-          <w:spacing w:val="-1"/>
-          <w:sz w:val="28"/>
-          <w:szCs w:val="28"/>
-          <w:lang w:eastAsia="en-GB"/>
-        </w:rPr>
-        <w:t>Start with a brief, high-level description of the solution. The following sections will go into more detail.</w:t>
+          <w:kern w:val="36"/>
+          <w:sz w:val="28"/>
+          <w:szCs w:val="28"/>
+          <w:lang w:eastAsia="en-GB"/>
+        </w:rPr>
+        <w:t xml:space="preserve">The solution will have a table that will display nuclide information and </w:t>
+      </w:r>
+      <w:r>
+        <w:rPr>
+          <w:rFonts w:eastAsia="Times New Roman" w:cs="Times New Roman"/>
+          <w:color w:val="FFFFFF" w:themeColor="background1"/>
+          <w:kern w:val="36"/>
+          <w:sz w:val="28"/>
+          <w:szCs w:val="28"/>
+          <w:lang w:eastAsia="en-GB"/>
+        </w:rPr>
+        <w:t xml:space="preserve">a button to add to the table. When this button is clicked, a form slides in where the nuclide information is entered. </w:t>
+      </w:r>
+      <w:r>
+        <w:rPr>
+          <w:rFonts w:eastAsia="Times New Roman" w:cs="Times New Roman"/>
+          <w:color w:val="FFFFFF" w:themeColor="background1"/>
+          <w:kern w:val="36"/>
+          <w:sz w:val="28"/>
+          <w:szCs w:val="28"/>
+          <w:lang w:eastAsia="en-GB"/>
+        </w:rPr>
+        <w:t xml:space="preserve">When the form is submitted, the table is updated. </w:t>
       </w:r>
     </w:p>
     <w:p>
@@ -149,11 +194,11 @@
     </w:p>
     <w:p>
       <w:pPr>
-        <w:spacing w:before="206" w:line="480" w:lineRule="atLeast"/>
-        <w:rPr>
-          <w:rFonts w:eastAsia="Times New Roman" w:cs="Times New Roman"/>
-          <w:color w:val="FFFFFF" w:themeColor="background1"/>
-          <w:spacing w:val="-1"/>
+        <w:spacing w:before="413" w:line="420" w:lineRule="atLeast"/>
+        <w:outlineLvl w:val="1"/>
+        <w:rPr>
+          <w:rFonts w:eastAsia="Times New Roman" w:cs="Times New Roman"/>
+          <w:color w:val="FFFFFF" w:themeColor="background1"/>
           <w:sz w:val="28"/>
           <w:szCs w:val="28"/>
           <w:lang w:eastAsia="en-GB"/>
@@ -163,12 +208,11 @@
         <w:rPr>
           <w:rFonts w:eastAsia="Times New Roman" w:cs="Times New Roman"/>
           <w:color w:val="FFFFFF" w:themeColor="background1"/>
-          <w:spacing w:val="-1"/>
-          <w:sz w:val="28"/>
-          <w:szCs w:val="28"/>
-          <w:lang w:eastAsia="en-GB"/>
-        </w:rPr>
-        <w:t>If the design consists of a collaboration between multiple large-scale components, list those components here — or better, include a diagram.</w:t>
+          <w:sz w:val="28"/>
+          <w:szCs w:val="28"/>
+          <w:lang w:eastAsia="en-GB"/>
+        </w:rPr>
+        <w:t>The interaction of components is shown below in the diagram</w:t>
       </w:r>
     </w:p>
     <w:p>
@@ -186,11 +230,88 @@
       <w:r>
         <w:rPr>
           <w:rFonts w:eastAsia="Times New Roman" w:cs="Times New Roman"/>
+          <w:noProof/>
           <w:color w:val="FFFFFF" w:themeColor="background1"/>
           <w:sz w:val="32"/>
           <w:szCs w:val="32"/>
           <w:lang w:eastAsia="en-GB"/>
         </w:rPr>
+        <w:drawing>
+          <wp:inline distT="0" distB="0" distL="0" distR="0" wp14:anchorId="754377A7" wp14:editId="68ABFA76">
+            <wp:extent cx="5123512" cy="3108960"/>
+            <wp:effectExtent l="0" t="0" r="0" b="2540"/>
+            <wp:docPr id="4" name="Picture 4" descr="Calendar&#10;&#10;Description automatically generated"/>
+            <wp:cNvGraphicFramePr>
+              <a:graphicFrameLocks xmlns:a="http://schemas.openxmlformats.org/drawingml/2006/main" noChangeAspect="1"/>
+            </wp:cNvGraphicFramePr>
+            <a:graphic xmlns:a="http://schemas.openxmlformats.org/drawingml/2006/main">
+              <a:graphicData uri="http://schemas.openxmlformats.org/drawingml/2006/picture">
+                <pic:pic xmlns:pic="http://schemas.openxmlformats.org/drawingml/2006/picture">
+                  <pic:nvPicPr>
+                    <pic:cNvPr id="4" name="Picture 4" descr="Calendar&#10;&#10;Description automatically generated"/>
+                    <pic:cNvPicPr/>
+                  </pic:nvPicPr>
+                  <pic:blipFill>
+                    <a:blip r:embed="rId6" cstate="print">
+                      <a:extLst>
+                        <a:ext uri="{28A0092B-C50C-407E-A947-70E740481C1C}">
+                          <a14:useLocalDpi xmlns:a14="http://schemas.microsoft.com/office/drawing/2010/main" val="0"/>
+                        </a:ext>
+                      </a:extLst>
+                    </a:blip>
+                    <a:stretch>
+                      <a:fillRect/>
+                    </a:stretch>
+                  </pic:blipFill>
+                  <pic:spPr>
+                    <a:xfrm>
+                      <a:off x="0" y="0"/>
+                      <a:ext cx="5129455" cy="3112566"/>
+                    </a:xfrm>
+                    <a:prstGeom prst="rect">
+                      <a:avLst/>
+                    </a:prstGeom>
+                  </pic:spPr>
+                </pic:pic>
+              </a:graphicData>
+            </a:graphic>
+          </wp:inline>
+        </w:drawing>
+      </w:r>
+    </w:p>
+    <w:p>
+      <w:pPr>
+        <w:spacing w:before="413" w:line="420" w:lineRule="atLeast"/>
+        <w:outlineLvl w:val="1"/>
+        <w:rPr>
+          <w:rFonts w:eastAsia="Times New Roman" w:cs="Times New Roman"/>
+          <w:color w:val="FFFFFF" w:themeColor="background1"/>
+          <w:sz w:val="32"/>
+          <w:szCs w:val="32"/>
+          <w:lang w:eastAsia="en-GB"/>
+        </w:rPr>
+      </w:pPr>
+    </w:p>
+    <w:p>
+      <w:pPr>
+        <w:spacing w:before="413" w:line="420" w:lineRule="atLeast"/>
+        <w:outlineLvl w:val="1"/>
+        <w:rPr>
+          <w:rFonts w:eastAsia="Times New Roman" w:cs="Times New Roman"/>
+          <w:color w:val="FFFFFF" w:themeColor="background1"/>
+          <w:sz w:val="32"/>
+          <w:szCs w:val="32"/>
+          <w:lang w:eastAsia="en-GB"/>
+        </w:rPr>
+      </w:pPr>
+      <w:r>
+        <w:rPr>
+          <w:rFonts w:eastAsia="Times New Roman" w:cs="Times New Roman"/>
+          <w:color w:val="FFFFFF" w:themeColor="background1"/>
+          <w:sz w:val="32"/>
+          <w:szCs w:val="32"/>
+          <w:lang w:eastAsia="en-GB"/>
+        </w:rPr>
         <w:t>Business Logic</w:t>
       </w:r>
     </w:p>
@@ -215,7 +336,73 @@
           <w:szCs w:val="28"/>
           <w:lang w:eastAsia="en-GB"/>
         </w:rPr>
-        <w:t>If the design requires any non-trivial algorithms or logic, describe them.</w:t>
+        <w:t xml:space="preserve">Binary search algorithm: </w:t>
+      </w:r>
+      <w:r>
+        <w:rPr>
+          <w:rFonts w:eastAsia="Times New Roman" w:cs="Times New Roman"/>
+          <w:color w:val="FFFFFF" w:themeColor="background1"/>
+          <w:spacing w:val="-1"/>
+          <w:sz w:val="28"/>
+          <w:szCs w:val="28"/>
+          <w:lang w:eastAsia="en-GB"/>
+        </w:rPr>
+        <w:t xml:space="preserve"> </w:t>
+      </w:r>
+      <w:r>
+        <w:rPr>
+          <w:rFonts w:eastAsia="Times New Roman" w:cs="Times New Roman"/>
+          <w:color w:val="FFFFFF" w:themeColor="background1"/>
+          <w:spacing w:val="-1"/>
+          <w:sz w:val="28"/>
+          <w:szCs w:val="28"/>
+          <w:lang w:eastAsia="en-GB"/>
+        </w:rPr>
+        <w:t>The lower bound would be supplied as a parameter. The upper bound is 1 million. The midpoint is calculated by adding the bounds and dividing by two. The activity is calculated using the midpoint as the number of days. If the activity is less than one, the upper bound is reduced to less than the midpoint and the number of days is set equal to the midpoint</w:t>
+      </w:r>
+      <w:r>
+        <w:rPr>
+          <w:rFonts w:eastAsia="Times New Roman" w:cs="Times New Roman"/>
+          <w:color w:val="FFFFFF" w:themeColor="background1"/>
+          <w:spacing w:val="-1"/>
+          <w:sz w:val="28"/>
+          <w:szCs w:val="28"/>
+          <w:lang w:eastAsia="en-GB"/>
+        </w:rPr>
+        <w:t xml:space="preserve"> to find the minimum possible number of days</w:t>
+      </w:r>
+      <w:r>
+        <w:rPr>
+          <w:rFonts w:eastAsia="Times New Roman" w:cs="Times New Roman"/>
+          <w:color w:val="FFFFFF" w:themeColor="background1"/>
+          <w:spacing w:val="-1"/>
+          <w:sz w:val="28"/>
+          <w:szCs w:val="28"/>
+          <w:lang w:eastAsia="en-GB"/>
+        </w:rPr>
+        <w:t xml:space="preserve"> for activity to become less than one</w:t>
+      </w:r>
+      <w:r>
+        <w:rPr>
+          <w:rFonts w:eastAsia="Times New Roman" w:cs="Times New Roman"/>
+          <w:color w:val="FFFFFF" w:themeColor="background1"/>
+          <w:spacing w:val="-1"/>
+          <w:sz w:val="28"/>
+          <w:szCs w:val="28"/>
+          <w:lang w:eastAsia="en-GB"/>
+        </w:rPr>
+        <w:t xml:space="preserve">. If the activity is more than one, the lower bound is increased to more than the midpoint. This is repeated until the lower bound becomes larger than the upper bound. </w:t>
+      </w:r>
+      <w:r>
+        <w:rPr>
+          <w:rFonts w:eastAsia="Times New Roman" w:cs="Times New Roman"/>
+          <w:color w:val="FFFFFF" w:themeColor="background1"/>
+          <w:spacing w:val="-1"/>
+          <w:sz w:val="28"/>
+          <w:szCs w:val="28"/>
+          <w:lang w:eastAsia="en-GB"/>
+        </w:rPr>
+        <w:t xml:space="preserve">The number of days rounded up to the nearest whole number is returned. </w:t>
       </w:r>
     </w:p>
     <w:p>
@@ -227,12 +414,12 @@
       </w:pPr>
     </w:p>
     <w:sectPr>
-      <w:headerReference w:type="even" r:id="rId6"/>
-      <w:headerReference w:type="default" r:id="rId7"/>
-      <w:footerReference w:type="even" r:id="rId8"/>
-      <w:footerReference w:type="default" r:id="rId9"/>
-      <w:headerReference w:type="first" r:id="rId10"/>
-      <w:footerReference w:type="first" r:id="rId11"/>
+      <w:headerReference w:type="even" r:id="rId7"/>
+      <w:headerReference w:type="default" r:id="rId8"/>
+      <w:footerReference w:type="even" r:id="rId9"/>
+      <w:footerReference w:type="default" r:id="rId10"/>
+      <w:headerReference w:type="first" r:id="rId11"/>
+      <w:footerReference w:type="first" r:id="rId12"/>
       <w:pgSz w:w="11906" w:h="16838"/>
       <w:pgMar w:top="1440" w:right="1440" w:bottom="1440" w:left="1440" w:header="708" w:footer="708" w:gutter="0"/>
       <w:cols w:space="708"/>
@@ -738,6 +925,7 @@
   <w:style w:type="character" w:default="1" w:styleId="DefaultParagraphFont">
     <w:name w:val="Default Paragraph Font"/>
     <w:uiPriority w:val="1"/>
+    <w:semiHidden/>
     <w:unhideWhenUsed/>
   </w:style>
   <w:style w:type="table" w:default="1" w:styleId="TableNormal">

</xml_diff>